<commit_message>
Added modifications on 06-11-2025..
</commit_message>
<xml_diff>
--- a/src/main/java/org/myapp/Java_17/features/Java 17_Features.docx
+++ b/src/main/java/org/myapp/Java_17/features/Java 17_Features.docx
@@ -189,27 +189,6 @@
           <w:szCs w:val="28"/>
         </w:rPr>
         <w:t>Prevents unintended extension.</w:t>
-      </w:r>
-    </w:p>
-    <w:p>
-      <w:pPr>
-        <w:numPr>
-          <w:ilvl w:val="0"/>
-          <w:numId w:val="1"/>
-        </w:numPr>
-        <w:rPr>
-          <w:rFonts w:ascii="Aptos" w:hAnsi="Aptos"/>
-          <w:sz w:val="28"/>
-          <w:szCs w:val="28"/>
-        </w:rPr>
-      </w:pPr>
-      <w:r>
-        <w:rPr>
-          <w:rFonts w:ascii="Aptos" w:hAnsi="Aptos"/>
-          <w:sz w:val="28"/>
-          <w:szCs w:val="28"/>
-        </w:rPr>
-        <w:t>Makes domain models and hierarchies more predictable.</w:t>
       </w:r>
     </w:p>
     <w:p>
@@ -779,7 +758,6 @@
           <w:sz w:val="28"/>
           <w:szCs w:val="28"/>
         </w:rPr>
-        <w:lastRenderedPageBreak/>
         <w:t>Full Examp</w:t>
       </w:r>
       <w:r>
@@ -807,6 +785,7 @@
           <w:sz w:val="28"/>
           <w:szCs w:val="28"/>
         </w:rPr>
+        <w:lastRenderedPageBreak/>
         <w:t>// Base sealed class</w:t>
       </w:r>
     </w:p>

</xml_diff>